<commit_message>
add tables schema to requirements.min.docx
</commit_message>
<xml_diff>
--- a/ProjectDescription.docx
+++ b/ProjectDescription.docx
@@ -163,7 +163,7 @@
         <w:bidi/>
         <w:jc w:val="lowKashida"/>
         <w:rPr>
-          <w:rFonts w:cs="B Nazanin" w:hint="cs"/>
+          <w:rFonts w:cs="B Nazanin"/>
           <w:sz w:val="28"/>
           <w:szCs w:val="28"/>
           <w:rtl/>
@@ -222,8 +222,6 @@
         </w:rPr>
         <w:t>تصور کنید شما صاحب یه فروشگاه کوچیک تو شهرتون هستید و بتونید محصولاتتون رو، هر چند تعدادشون کم باشه در شهرهای دیگه به فروش بذارید.</w:t>
       </w:r>
-      <w:bookmarkStart w:id="0" w:name="_GoBack"/>
-      <w:bookmarkEnd w:id="0"/>
     </w:p>
     <w:p>
       <w:pPr>
@@ -563,6 +561,35 @@
           <w:lang w:bidi="fa-IR"/>
         </w:rPr>
         <w:t>شما نه تنها دغدغه طراحی سایت رو با سیستم ما ندارید بلکه تمام کارای هاستینگ و بالا اومدن سایت شما رو ما انجام میدیم.</w:t>
+      </w:r>
+    </w:p>
+    <w:p>
+      <w:pPr>
+        <w:pStyle w:val="ListParagraph"/>
+        <w:numPr>
+          <w:ilvl w:val="0"/>
+          <w:numId w:val="1"/>
+        </w:numPr>
+        <w:bidi/>
+        <w:jc w:val="lowKashida"/>
+        <w:rPr>
+          <w:rFonts w:cs="B Nazanin"/>
+          <w:sz w:val="28"/>
+          <w:szCs w:val="28"/>
+          <w:lang w:bidi="fa-IR"/>
+        </w:rPr>
+      </w:pPr>
+      <w:bookmarkStart w:id="0" w:name="_GoBack"/>
+      <w:bookmarkEnd w:id="0"/>
+      <w:r>
+        <w:rPr>
+          <w:rFonts w:cs="B Nazanin" w:hint="cs"/>
+          <w:sz w:val="28"/>
+          <w:szCs w:val="28"/>
+          <w:rtl/>
+          <w:lang w:bidi="fa-IR"/>
+        </w:rPr>
+        <w:t>پلاگین های آماده</w:t>
       </w:r>
     </w:p>
     <w:p>

</xml_diff>